<commit_message>
Delete error message pasted by mistake
</commit_message>
<xml_diff>
--- a/BlogTeamWorkSceleton.docx
+++ b/BlogTeamWorkSceleton.docx
@@ -21,12 +21,21 @@
         </w:rPr>
         <w:t xml:space="preserve"> 1 </w:t>
       </w:r>
-      <w:r>
-        <w:rPr>
-          <w:i/>
-          <w:lang w:val="en-GB"/>
-        </w:rPr>
-        <w:t>Softuni blog</w:t>
+      <w:proofErr w:type="spellStart"/>
+      <w:r>
+        <w:rPr>
+          <w:i/>
+          <w:lang w:val="en-GB"/>
+        </w:rPr>
+        <w:t>Softuni</w:t>
+      </w:r>
+      <w:proofErr w:type="spellEnd"/>
+      <w:r>
+        <w:rPr>
+          <w:i/>
+          <w:lang w:val="en-GB"/>
+        </w:rPr>
+        <w:t xml:space="preserve"> blog</w:t>
       </w:r>
     </w:p>
     <w:p>
@@ -77,23 +86,39 @@
         <w:jc w:val="both"/>
       </w:pPr>
       <w:r>
-        <w:t>Това е началният екран, който ми се отваря при билдване на проекта. Тук активни линкове са:</w:t>
-      </w:r>
-    </w:p>
-    <w:p>
-      <w:pPr>
-        <w:pStyle w:val="ListParagraph"/>
-        <w:numPr>
-          <w:ilvl w:val="0"/>
-          <w:numId w:val="1"/>
-        </w:numPr>
-        <w:jc w:val="both"/>
-      </w:pPr>
-      <w:r>
-        <w:rPr>
-          <w:lang w:val="en-GB"/>
-        </w:rPr>
-        <w:t xml:space="preserve">Softuni blog </w:t>
+        <w:t xml:space="preserve">Това е началният екран, който ми се отваря при </w:t>
+      </w:r>
+      <w:proofErr w:type="spellStart"/>
+      <w:r>
+        <w:t>билдване</w:t>
+      </w:r>
+      <w:proofErr w:type="spellEnd"/>
+      <w:r>
+        <w:t xml:space="preserve"> на проекта. Тук активни линкове са:</w:t>
+      </w:r>
+    </w:p>
+    <w:p>
+      <w:pPr>
+        <w:pStyle w:val="ListParagraph"/>
+        <w:numPr>
+          <w:ilvl w:val="0"/>
+          <w:numId w:val="1"/>
+        </w:numPr>
+        <w:jc w:val="both"/>
+      </w:pPr>
+      <w:proofErr w:type="spellStart"/>
+      <w:r>
+        <w:rPr>
+          <w:lang w:val="en-GB"/>
+        </w:rPr>
+        <w:t>Softuni</w:t>
+      </w:r>
+      <w:proofErr w:type="spellEnd"/>
+      <w:r>
+        <w:rPr>
+          <w:lang w:val="en-GB"/>
+        </w:rPr>
+        <w:t xml:space="preserve"> blog </w:t>
       </w:r>
       <w:r>
         <w:rPr>
@@ -313,7 +338,15 @@
         <w:jc w:val="both"/>
       </w:pPr>
       <w:r>
-        <w:t>* Тестовете са идентични и се припокриват! Трябва да помислим как да ги разпишем, за да няма дуплициране.</w:t>
+        <w:t xml:space="preserve">* Тестовете са идентични и се припокриват! Трябва да помислим как да ги разпишем, за да няма </w:t>
+      </w:r>
+      <w:proofErr w:type="spellStart"/>
+      <w:r>
+        <w:t>дуплициране</w:t>
+      </w:r>
+      <w:proofErr w:type="spellEnd"/>
+      <w:r>
+        <w:t>.</w:t>
       </w:r>
     </w:p>
     <w:p>
@@ -473,11 +506,19 @@
         </w:numPr>
         <w:jc w:val="both"/>
       </w:pPr>
-      <w:r>
-        <w:rPr>
-          <w:lang w:val="en-GB"/>
-        </w:rPr>
-        <w:t xml:space="preserve">Softuni blog </w:t>
+      <w:proofErr w:type="spellStart"/>
+      <w:r>
+        <w:rPr>
+          <w:lang w:val="en-GB"/>
+        </w:rPr>
+        <w:t>Softuni</w:t>
+      </w:r>
+      <w:proofErr w:type="spellEnd"/>
+      <w:r>
+        <w:rPr>
+          <w:lang w:val="en-GB"/>
+        </w:rPr>
+        <w:t xml:space="preserve"> blog </w:t>
       </w:r>
       <w:r>
         <w:rPr>
@@ -504,15 +545,57 @@
         </w:numPr>
         <w:jc w:val="both"/>
       </w:pPr>
-      <w:r>
-        <w:t xml:space="preserve">Edit button – ако не си логнат, води към </w:t>
+      <w:proofErr w:type="spellStart"/>
+      <w:r>
+        <w:t>Edit</w:t>
+      </w:r>
+      <w:proofErr w:type="spellEnd"/>
+      <w:r>
+        <w:t xml:space="preserve"> </w:t>
+      </w:r>
+      <w:proofErr w:type="spellStart"/>
+      <w:r>
+        <w:t>button</w:t>
+      </w:r>
+      <w:proofErr w:type="spellEnd"/>
+      <w:r>
+        <w:t xml:space="preserve"> – ако не си </w:t>
+      </w:r>
+      <w:proofErr w:type="spellStart"/>
+      <w:r>
+        <w:t>логнат</w:t>
+      </w:r>
+      <w:proofErr w:type="spellEnd"/>
+      <w:r>
+        <w:t xml:space="preserve">, води към </w:t>
       </w:r>
       <w:r>
         <w:t>Фиг.</w:t>
       </w:r>
       <w:r>
-        <w:t xml:space="preserve"> 6. Ако си регистриран и логнат =&gt; HTTP Error 403.0 - Forbidden</w:t>
-      </w:r>
+        <w:t xml:space="preserve"> 6. Ако си регистриран и </w:t>
+      </w:r>
+      <w:proofErr w:type="spellStart"/>
+      <w:r>
+        <w:t>логнат</w:t>
+      </w:r>
+      <w:proofErr w:type="spellEnd"/>
+      <w:r>
+        <w:t xml:space="preserve"> =&gt; HTTP </w:t>
+      </w:r>
+      <w:proofErr w:type="spellStart"/>
+      <w:r>
+        <w:t>Error</w:t>
+      </w:r>
+      <w:proofErr w:type="spellEnd"/>
+      <w:r>
+        <w:t xml:space="preserve"> 403.0 - </w:t>
+      </w:r>
+      <w:proofErr w:type="spellStart"/>
+      <w:r>
+        <w:t>Forbidden</w:t>
+      </w:r>
+      <w:proofErr w:type="spellEnd"/>
       <w:r>
         <w:t>;</w:t>
       </w:r>
@@ -526,6 +609,7 @@
         </w:numPr>
         <w:jc w:val="both"/>
       </w:pPr>
+      <w:bookmarkStart w:id="0" w:name="_GoBack"/>
       <w:r>
         <w:rPr>
           <w:lang w:val="en-GB"/>
@@ -533,7 +617,15 @@
         <w:t>Delete button</w:t>
       </w:r>
       <w:r>
-        <w:t xml:space="preserve"> – ако не си логнат, води към </w:t>
+        <w:t xml:space="preserve"> – ако не си </w:t>
+      </w:r>
+      <w:proofErr w:type="spellStart"/>
+      <w:r>
+        <w:t>логнат</w:t>
+      </w:r>
+      <w:proofErr w:type="spellEnd"/>
+      <w:r>
+        <w:t xml:space="preserve">, води към </w:t>
       </w:r>
       <w:r>
         <w:t>Фиг.</w:t>
@@ -542,12 +634,34 @@
         <w:t xml:space="preserve"> 6. </w:t>
       </w:r>
       <w:r>
-        <w:t>Ако си регистриран и логнат =&gt; HTTP Error 403.0 - Forbidden</w:t>
-      </w:r>
+        <w:t xml:space="preserve">Ако си регистриран и </w:t>
+      </w:r>
+      <w:proofErr w:type="spellStart"/>
+      <w:r>
+        <w:t>логнат</w:t>
+      </w:r>
+      <w:proofErr w:type="spellEnd"/>
+      <w:r>
+        <w:t xml:space="preserve"> =&gt; HTTP </w:t>
+      </w:r>
+      <w:proofErr w:type="spellStart"/>
+      <w:r>
+        <w:t>Error</w:t>
+      </w:r>
+      <w:proofErr w:type="spellEnd"/>
+      <w:r>
+        <w:t xml:space="preserve"> 403.0 - </w:t>
+      </w:r>
+      <w:proofErr w:type="spellStart"/>
+      <w:r>
+        <w:t>Forbidden</w:t>
+      </w:r>
+      <w:proofErr w:type="spellEnd"/>
       <w:r>
         <w:t>;</w:t>
       </w:r>
     </w:p>
+    <w:bookmarkEnd w:id="0"/>
     <w:p>
       <w:pPr>
         <w:pStyle w:val="ListParagraph"/>
@@ -679,7 +793,15 @@
         <w:jc w:val="both"/>
       </w:pPr>
       <w:r>
-        <w:t>* Тестовете са идентични и се припокриват! Трябва да помислим как да ги разпишем, за да няма дуплициране.</w:t>
+        <w:t xml:space="preserve">* Тестовете са идентични и се припокриват! Трябва да помислим как да ги разпишем, за да няма </w:t>
+      </w:r>
+      <w:proofErr w:type="spellStart"/>
+      <w:r>
+        <w:t>дуплициране</w:t>
+      </w:r>
+      <w:proofErr w:type="spellEnd"/>
+      <w:r>
+        <w:t>.</w:t>
       </w:r>
     </w:p>
     <w:p/>
@@ -778,11 +900,19 @@
         </w:numPr>
         <w:jc w:val="both"/>
       </w:pPr>
-      <w:r>
-        <w:rPr>
-          <w:lang w:val="en-GB"/>
-        </w:rPr>
-        <w:t xml:space="preserve">Softuni blog </w:t>
+      <w:proofErr w:type="spellStart"/>
+      <w:r>
+        <w:rPr>
+          <w:lang w:val="en-GB"/>
+        </w:rPr>
+        <w:t>Softuni</w:t>
+      </w:r>
+      <w:proofErr w:type="spellEnd"/>
+      <w:r>
+        <w:rPr>
+          <w:lang w:val="en-GB"/>
+        </w:rPr>
+        <w:t xml:space="preserve"> blog </w:t>
       </w:r>
       <w:r>
         <w:rPr>
@@ -809,15 +939,57 @@
         </w:numPr>
         <w:jc w:val="both"/>
       </w:pPr>
-      <w:r>
-        <w:t xml:space="preserve">Edit button – ако не си логнат, води към </w:t>
+      <w:proofErr w:type="spellStart"/>
+      <w:r>
+        <w:t>Edit</w:t>
+      </w:r>
+      <w:proofErr w:type="spellEnd"/>
+      <w:r>
+        <w:t xml:space="preserve"> </w:t>
+      </w:r>
+      <w:proofErr w:type="spellStart"/>
+      <w:r>
+        <w:t>button</w:t>
+      </w:r>
+      <w:proofErr w:type="spellEnd"/>
+      <w:r>
+        <w:t xml:space="preserve"> – ако не си </w:t>
+      </w:r>
+      <w:proofErr w:type="spellStart"/>
+      <w:r>
+        <w:t>логнат</w:t>
+      </w:r>
+      <w:proofErr w:type="spellEnd"/>
+      <w:r>
+        <w:t xml:space="preserve">, води към </w:t>
       </w:r>
       <w:r>
         <w:t>Фиг.</w:t>
       </w:r>
       <w:r>
-        <w:t xml:space="preserve"> 6. Ако си регистриран и логнат =&gt; HTTP Error 403.0 - Forbidden</w:t>
-      </w:r>
+        <w:t xml:space="preserve"> 6. Ако си регистриран и </w:t>
+      </w:r>
+      <w:proofErr w:type="spellStart"/>
+      <w:r>
+        <w:t>логнат</w:t>
+      </w:r>
+      <w:proofErr w:type="spellEnd"/>
+      <w:r>
+        <w:t xml:space="preserve"> =&gt; HTTP </w:t>
+      </w:r>
+      <w:proofErr w:type="spellStart"/>
+      <w:r>
+        <w:t>Error</w:t>
+      </w:r>
+      <w:proofErr w:type="spellEnd"/>
+      <w:r>
+        <w:t xml:space="preserve"> 403.0 - </w:t>
+      </w:r>
+      <w:proofErr w:type="spellStart"/>
+      <w:r>
+        <w:t>Forbidden</w:t>
+      </w:r>
+      <w:proofErr w:type="spellEnd"/>
       <w:r>
         <w:t>;</w:t>
       </w:r>
@@ -838,7 +1010,15 @@
         <w:t>Delete button</w:t>
       </w:r>
       <w:r>
-        <w:t xml:space="preserve"> – ако не си логнат, води към </w:t>
+        <w:t xml:space="preserve"> – ако не си </w:t>
+      </w:r>
+      <w:proofErr w:type="spellStart"/>
+      <w:r>
+        <w:t>логнат</w:t>
+      </w:r>
+      <w:proofErr w:type="spellEnd"/>
+      <w:r>
+        <w:t xml:space="preserve">, води към </w:t>
       </w:r>
       <w:r>
         <w:t>Фиг.</w:t>
@@ -847,8 +1027,29 @@
         <w:t xml:space="preserve"> 6. </w:t>
       </w:r>
       <w:r>
-        <w:t>Ако си регистриран и логнат =&gt; HTTP Error 403.0 - Forbidden</w:t>
-      </w:r>
+        <w:t xml:space="preserve">Ако си регистриран и </w:t>
+      </w:r>
+      <w:proofErr w:type="spellStart"/>
+      <w:r>
+        <w:t>логнат</w:t>
+      </w:r>
+      <w:proofErr w:type="spellEnd"/>
+      <w:r>
+        <w:t xml:space="preserve"> =&gt; HTTP </w:t>
+      </w:r>
+      <w:proofErr w:type="spellStart"/>
+      <w:r>
+        <w:t>Error</w:t>
+      </w:r>
+      <w:proofErr w:type="spellEnd"/>
+      <w:r>
+        <w:t xml:space="preserve"> 403.0 - </w:t>
+      </w:r>
+      <w:proofErr w:type="spellStart"/>
+      <w:r>
+        <w:t>Forbidden</w:t>
+      </w:r>
+      <w:proofErr w:type="spellEnd"/>
       <w:r>
         <w:t>;</w:t>
       </w:r>
@@ -987,7 +1188,15 @@
         <w:t xml:space="preserve">* </w:t>
       </w:r>
       <w:r>
-        <w:t>Тестовете са идентични и се припокриват! Трябва да помислим как да ги разпишем, за да няма дуплициране.</w:t>
+        <w:t xml:space="preserve">Тестовете са идентични и се припокриват! Трябва да помислим как да ги разпишем, за да няма </w:t>
+      </w:r>
+      <w:proofErr w:type="spellStart"/>
+      <w:r>
+        <w:t>дуплициране</w:t>
+      </w:r>
+      <w:proofErr w:type="spellEnd"/>
+      <w:r>
+        <w:t>.</w:t>
       </w:r>
     </w:p>
     <w:p>
@@ -1142,11 +1351,19 @@
         </w:numPr>
         <w:jc w:val="both"/>
       </w:pPr>
-      <w:r>
-        <w:rPr>
-          <w:lang w:val="en-GB"/>
-        </w:rPr>
-        <w:t xml:space="preserve">Softuni blog </w:t>
+      <w:proofErr w:type="spellStart"/>
+      <w:r>
+        <w:rPr>
+          <w:lang w:val="en-GB"/>
+        </w:rPr>
+        <w:t>Softuni</w:t>
+      </w:r>
+      <w:proofErr w:type="spellEnd"/>
+      <w:r>
+        <w:rPr>
+          <w:lang w:val="en-GB"/>
+        </w:rPr>
+        <w:t xml:space="preserve"> blog </w:t>
       </w:r>
       <w:r>
         <w:rPr>
@@ -1173,15 +1390,57 @@
         </w:numPr>
         <w:jc w:val="both"/>
       </w:pPr>
-      <w:r>
-        <w:t xml:space="preserve">Edit button – ако не си логнат, води към </w:t>
+      <w:proofErr w:type="spellStart"/>
+      <w:r>
+        <w:t>Edit</w:t>
+      </w:r>
+      <w:proofErr w:type="spellEnd"/>
+      <w:r>
+        <w:t xml:space="preserve"> </w:t>
+      </w:r>
+      <w:proofErr w:type="spellStart"/>
+      <w:r>
+        <w:t>button</w:t>
+      </w:r>
+      <w:proofErr w:type="spellEnd"/>
+      <w:r>
+        <w:t xml:space="preserve"> – ако не си </w:t>
+      </w:r>
+      <w:proofErr w:type="spellStart"/>
+      <w:r>
+        <w:t>логнат</w:t>
+      </w:r>
+      <w:proofErr w:type="spellEnd"/>
+      <w:r>
+        <w:t xml:space="preserve">, води към </w:t>
       </w:r>
       <w:r>
         <w:t>Фиг.</w:t>
       </w:r>
       <w:r>
-        <w:t xml:space="preserve"> 6. Ако си регистриран и логнат =&gt; HTTP Error 403.0 - Forbidden</w:t>
-      </w:r>
+        <w:t xml:space="preserve"> 6. Ако си регистриран и </w:t>
+      </w:r>
+      <w:proofErr w:type="spellStart"/>
+      <w:r>
+        <w:t>логнат</w:t>
+      </w:r>
+      <w:proofErr w:type="spellEnd"/>
+      <w:r>
+        <w:t xml:space="preserve"> =&gt; HTTP </w:t>
+      </w:r>
+      <w:proofErr w:type="spellStart"/>
+      <w:r>
+        <w:t>Error</w:t>
+      </w:r>
+      <w:proofErr w:type="spellEnd"/>
+      <w:r>
+        <w:t xml:space="preserve"> 403.0 - </w:t>
+      </w:r>
+      <w:proofErr w:type="spellStart"/>
+      <w:r>
+        <w:t>Forbidden</w:t>
+      </w:r>
+      <w:proofErr w:type="spellEnd"/>
       <w:r>
         <w:t>;</w:t>
       </w:r>
@@ -1202,7 +1461,15 @@
         <w:t>Delete button</w:t>
       </w:r>
       <w:r>
-        <w:t xml:space="preserve"> – ако не си логнат, води към </w:t>
+        <w:t xml:space="preserve"> – ако не си </w:t>
+      </w:r>
+      <w:proofErr w:type="spellStart"/>
+      <w:r>
+        <w:t>логнат</w:t>
+      </w:r>
+      <w:proofErr w:type="spellEnd"/>
+      <w:r>
+        <w:t xml:space="preserve">, води към </w:t>
       </w:r>
       <w:r>
         <w:t>Фиг.</w:t>
@@ -1211,8 +1478,29 @@
         <w:t xml:space="preserve"> 6. </w:t>
       </w:r>
       <w:r>
-        <w:t>Ако си регистриран и логнат =&gt; HTTP Error 403.0 - Forbidden</w:t>
-      </w:r>
+        <w:t xml:space="preserve">Ако си регистриран и </w:t>
+      </w:r>
+      <w:proofErr w:type="spellStart"/>
+      <w:r>
+        <w:t>логнат</w:t>
+      </w:r>
+      <w:proofErr w:type="spellEnd"/>
+      <w:r>
+        <w:t xml:space="preserve"> =&gt; HTTP </w:t>
+      </w:r>
+      <w:proofErr w:type="spellStart"/>
+      <w:r>
+        <w:t>Error</w:t>
+      </w:r>
+      <w:proofErr w:type="spellEnd"/>
+      <w:r>
+        <w:t xml:space="preserve"> 403.0 - </w:t>
+      </w:r>
+      <w:proofErr w:type="spellStart"/>
+      <w:r>
+        <w:t>Forbidden</w:t>
+      </w:r>
+      <w:proofErr w:type="spellEnd"/>
       <w:r>
         <w:t>;</w:t>
       </w:r>
@@ -1342,19 +1630,203 @@
           <w:lang w:val="en-GB"/>
         </w:rPr>
       </w:pPr>
-      <w:r>
-        <w:rPr>
-          <w:lang w:val="en-GB"/>
-        </w:rPr>
-        <w:t>Кликването на всеки един линк дали води към желаната страница (4 сравнително лесни теста).</w:t>
-      </w:r>
-    </w:p>
-    <w:p>
-      <w:pPr>
-        <w:jc w:val="both"/>
-      </w:pPr>
-      <w:r>
-        <w:t>* Тестовете са идентични и се припокриват! Трябва да помислим как да ги разпишем, за да няма дуплициране.</w:t>
+      <w:proofErr w:type="spellStart"/>
+      <w:r>
+        <w:rPr>
+          <w:lang w:val="en-GB"/>
+        </w:rPr>
+        <w:t>Кликването</w:t>
+      </w:r>
+      <w:proofErr w:type="spellEnd"/>
+      <w:r>
+        <w:rPr>
+          <w:lang w:val="en-GB"/>
+        </w:rPr>
+        <w:t xml:space="preserve"> </w:t>
+      </w:r>
+      <w:proofErr w:type="spellStart"/>
+      <w:r>
+        <w:rPr>
+          <w:lang w:val="en-GB"/>
+        </w:rPr>
+        <w:t>на</w:t>
+      </w:r>
+      <w:proofErr w:type="spellEnd"/>
+      <w:r>
+        <w:rPr>
+          <w:lang w:val="en-GB"/>
+        </w:rPr>
+        <w:t xml:space="preserve"> </w:t>
+      </w:r>
+      <w:proofErr w:type="spellStart"/>
+      <w:r>
+        <w:rPr>
+          <w:lang w:val="en-GB"/>
+        </w:rPr>
+        <w:t>всеки</w:t>
+      </w:r>
+      <w:proofErr w:type="spellEnd"/>
+      <w:r>
+        <w:rPr>
+          <w:lang w:val="en-GB"/>
+        </w:rPr>
+        <w:t xml:space="preserve"> </w:t>
+      </w:r>
+      <w:proofErr w:type="spellStart"/>
+      <w:r>
+        <w:rPr>
+          <w:lang w:val="en-GB"/>
+        </w:rPr>
+        <w:t>един</w:t>
+      </w:r>
+      <w:proofErr w:type="spellEnd"/>
+      <w:r>
+        <w:rPr>
+          <w:lang w:val="en-GB"/>
+        </w:rPr>
+        <w:t xml:space="preserve"> </w:t>
+      </w:r>
+      <w:proofErr w:type="spellStart"/>
+      <w:r>
+        <w:rPr>
+          <w:lang w:val="en-GB"/>
+        </w:rPr>
+        <w:t>линк</w:t>
+      </w:r>
+      <w:proofErr w:type="spellEnd"/>
+      <w:r>
+        <w:rPr>
+          <w:lang w:val="en-GB"/>
+        </w:rPr>
+        <w:t xml:space="preserve"> </w:t>
+      </w:r>
+      <w:proofErr w:type="spellStart"/>
+      <w:r>
+        <w:rPr>
+          <w:lang w:val="en-GB"/>
+        </w:rPr>
+        <w:t>дали</w:t>
+      </w:r>
+      <w:proofErr w:type="spellEnd"/>
+      <w:r>
+        <w:rPr>
+          <w:lang w:val="en-GB"/>
+        </w:rPr>
+        <w:t xml:space="preserve"> </w:t>
+      </w:r>
+      <w:proofErr w:type="spellStart"/>
+      <w:r>
+        <w:rPr>
+          <w:lang w:val="en-GB"/>
+        </w:rPr>
+        <w:t>води</w:t>
+      </w:r>
+      <w:proofErr w:type="spellEnd"/>
+      <w:r>
+        <w:rPr>
+          <w:lang w:val="en-GB"/>
+        </w:rPr>
+        <w:t xml:space="preserve"> </w:t>
+      </w:r>
+      <w:proofErr w:type="spellStart"/>
+      <w:r>
+        <w:rPr>
+          <w:lang w:val="en-GB"/>
+        </w:rPr>
+        <w:t>към</w:t>
+      </w:r>
+      <w:proofErr w:type="spellEnd"/>
+      <w:r>
+        <w:rPr>
+          <w:lang w:val="en-GB"/>
+        </w:rPr>
+        <w:t xml:space="preserve"> </w:t>
+      </w:r>
+      <w:proofErr w:type="spellStart"/>
+      <w:r>
+        <w:rPr>
+          <w:lang w:val="en-GB"/>
+        </w:rPr>
+        <w:t>желаната</w:t>
+      </w:r>
+      <w:proofErr w:type="spellEnd"/>
+      <w:r>
+        <w:rPr>
+          <w:lang w:val="en-GB"/>
+        </w:rPr>
+        <w:t xml:space="preserve"> </w:t>
+      </w:r>
+      <w:proofErr w:type="spellStart"/>
+      <w:r>
+        <w:rPr>
+          <w:lang w:val="en-GB"/>
+        </w:rPr>
+        <w:t>страница</w:t>
+      </w:r>
+      <w:proofErr w:type="spellEnd"/>
+      <w:r>
+        <w:rPr>
+          <w:lang w:val="en-GB"/>
+        </w:rPr>
+        <w:t xml:space="preserve"> (4 </w:t>
+      </w:r>
+      <w:proofErr w:type="spellStart"/>
+      <w:r>
+        <w:rPr>
+          <w:lang w:val="en-GB"/>
+        </w:rPr>
+        <w:t>сравнително</w:t>
+      </w:r>
+      <w:proofErr w:type="spellEnd"/>
+      <w:r>
+        <w:rPr>
+          <w:lang w:val="en-GB"/>
+        </w:rPr>
+        <w:t xml:space="preserve"> </w:t>
+      </w:r>
+      <w:proofErr w:type="spellStart"/>
+      <w:r>
+        <w:rPr>
+          <w:lang w:val="en-GB"/>
+        </w:rPr>
+        <w:t>лесни</w:t>
+      </w:r>
+      <w:proofErr w:type="spellEnd"/>
+      <w:r>
+        <w:rPr>
+          <w:lang w:val="en-GB"/>
+        </w:rPr>
+        <w:t xml:space="preserve"> </w:t>
+      </w:r>
+      <w:proofErr w:type="spellStart"/>
+      <w:r>
+        <w:rPr>
+          <w:lang w:val="en-GB"/>
+        </w:rPr>
+        <w:t>теста</w:t>
+      </w:r>
+      <w:proofErr w:type="spellEnd"/>
+      <w:r>
+        <w:rPr>
+          <w:lang w:val="en-GB"/>
+        </w:rPr>
+        <w:t>).</w:t>
+      </w:r>
+    </w:p>
+    <w:p>
+      <w:pPr>
+        <w:jc w:val="both"/>
+      </w:pPr>
+      <w:r>
+        <w:t xml:space="preserve">* Тестовете са идентични и се припокриват! Трябва да помислим как да ги разпишем, за да няма </w:t>
+      </w:r>
+      <w:proofErr w:type="spellStart"/>
+      <w:r>
+        <w:t>дуплициране</w:t>
+      </w:r>
+      <w:proofErr w:type="spellEnd"/>
+      <w:r>
+        <w:t>.</w:t>
       </w:r>
     </w:p>
     <w:p>
@@ -1491,11 +1963,19 @@
         </w:numPr>
         <w:jc w:val="both"/>
       </w:pPr>
-      <w:r>
-        <w:rPr>
-          <w:lang w:val="en-GB"/>
-        </w:rPr>
-        <w:t xml:space="preserve">Softuni blog </w:t>
+      <w:proofErr w:type="spellStart"/>
+      <w:r>
+        <w:rPr>
+          <w:lang w:val="en-GB"/>
+        </w:rPr>
+        <w:t>Softuni</w:t>
+      </w:r>
+      <w:proofErr w:type="spellEnd"/>
+      <w:r>
+        <w:rPr>
+          <w:lang w:val="en-GB"/>
+        </w:rPr>
+        <w:t xml:space="preserve"> blog </w:t>
       </w:r>
       <w:r>
         <w:rPr>
@@ -1619,11 +2099,187 @@
           <w:lang w:val="en-GB"/>
         </w:rPr>
       </w:pPr>
-      <w:r>
-        <w:rPr>
-          <w:lang w:val="en-GB"/>
-        </w:rPr>
-        <w:t>Кликването на всеки един линк дали води към желаната страница (4 сравнително лесни теста)</w:t>
+      <w:proofErr w:type="spellStart"/>
+      <w:r>
+        <w:rPr>
+          <w:lang w:val="en-GB"/>
+        </w:rPr>
+        <w:t>Кликването</w:t>
+      </w:r>
+      <w:proofErr w:type="spellEnd"/>
+      <w:r>
+        <w:rPr>
+          <w:lang w:val="en-GB"/>
+        </w:rPr>
+        <w:t xml:space="preserve"> </w:t>
+      </w:r>
+      <w:proofErr w:type="spellStart"/>
+      <w:r>
+        <w:rPr>
+          <w:lang w:val="en-GB"/>
+        </w:rPr>
+        <w:t>на</w:t>
+      </w:r>
+      <w:proofErr w:type="spellEnd"/>
+      <w:r>
+        <w:rPr>
+          <w:lang w:val="en-GB"/>
+        </w:rPr>
+        <w:t xml:space="preserve"> </w:t>
+      </w:r>
+      <w:proofErr w:type="spellStart"/>
+      <w:r>
+        <w:rPr>
+          <w:lang w:val="en-GB"/>
+        </w:rPr>
+        <w:t>всеки</w:t>
+      </w:r>
+      <w:proofErr w:type="spellEnd"/>
+      <w:r>
+        <w:rPr>
+          <w:lang w:val="en-GB"/>
+        </w:rPr>
+        <w:t xml:space="preserve"> </w:t>
+      </w:r>
+      <w:proofErr w:type="spellStart"/>
+      <w:r>
+        <w:rPr>
+          <w:lang w:val="en-GB"/>
+        </w:rPr>
+        <w:t>един</w:t>
+      </w:r>
+      <w:proofErr w:type="spellEnd"/>
+      <w:r>
+        <w:rPr>
+          <w:lang w:val="en-GB"/>
+        </w:rPr>
+        <w:t xml:space="preserve"> </w:t>
+      </w:r>
+      <w:proofErr w:type="spellStart"/>
+      <w:r>
+        <w:rPr>
+          <w:lang w:val="en-GB"/>
+        </w:rPr>
+        <w:t>линк</w:t>
+      </w:r>
+      <w:proofErr w:type="spellEnd"/>
+      <w:r>
+        <w:rPr>
+          <w:lang w:val="en-GB"/>
+        </w:rPr>
+        <w:t xml:space="preserve"> </w:t>
+      </w:r>
+      <w:proofErr w:type="spellStart"/>
+      <w:r>
+        <w:rPr>
+          <w:lang w:val="en-GB"/>
+        </w:rPr>
+        <w:t>дали</w:t>
+      </w:r>
+      <w:proofErr w:type="spellEnd"/>
+      <w:r>
+        <w:rPr>
+          <w:lang w:val="en-GB"/>
+        </w:rPr>
+        <w:t xml:space="preserve"> </w:t>
+      </w:r>
+      <w:proofErr w:type="spellStart"/>
+      <w:r>
+        <w:rPr>
+          <w:lang w:val="en-GB"/>
+        </w:rPr>
+        <w:t>води</w:t>
+      </w:r>
+      <w:proofErr w:type="spellEnd"/>
+      <w:r>
+        <w:rPr>
+          <w:lang w:val="en-GB"/>
+        </w:rPr>
+        <w:t xml:space="preserve"> </w:t>
+      </w:r>
+      <w:proofErr w:type="spellStart"/>
+      <w:r>
+        <w:rPr>
+          <w:lang w:val="en-GB"/>
+        </w:rPr>
+        <w:t>към</w:t>
+      </w:r>
+      <w:proofErr w:type="spellEnd"/>
+      <w:r>
+        <w:rPr>
+          <w:lang w:val="en-GB"/>
+        </w:rPr>
+        <w:t xml:space="preserve"> </w:t>
+      </w:r>
+      <w:proofErr w:type="spellStart"/>
+      <w:r>
+        <w:rPr>
+          <w:lang w:val="en-GB"/>
+        </w:rPr>
+        <w:t>желаната</w:t>
+      </w:r>
+      <w:proofErr w:type="spellEnd"/>
+      <w:r>
+        <w:rPr>
+          <w:lang w:val="en-GB"/>
+        </w:rPr>
+        <w:t xml:space="preserve"> </w:t>
+      </w:r>
+      <w:proofErr w:type="spellStart"/>
+      <w:r>
+        <w:rPr>
+          <w:lang w:val="en-GB"/>
+        </w:rPr>
+        <w:t>страница</w:t>
+      </w:r>
+      <w:proofErr w:type="spellEnd"/>
+      <w:r>
+        <w:rPr>
+          <w:lang w:val="en-GB"/>
+        </w:rPr>
+        <w:t xml:space="preserve"> (4 </w:t>
+      </w:r>
+      <w:proofErr w:type="spellStart"/>
+      <w:r>
+        <w:rPr>
+          <w:lang w:val="en-GB"/>
+        </w:rPr>
+        <w:t>сравнително</w:t>
+      </w:r>
+      <w:proofErr w:type="spellEnd"/>
+      <w:r>
+        <w:rPr>
+          <w:lang w:val="en-GB"/>
+        </w:rPr>
+        <w:t xml:space="preserve"> </w:t>
+      </w:r>
+      <w:proofErr w:type="spellStart"/>
+      <w:r>
+        <w:rPr>
+          <w:lang w:val="en-GB"/>
+        </w:rPr>
+        <w:t>лесни</w:t>
+      </w:r>
+      <w:proofErr w:type="spellEnd"/>
+      <w:r>
+        <w:rPr>
+          <w:lang w:val="en-GB"/>
+        </w:rPr>
+        <w:t xml:space="preserve"> </w:t>
+      </w:r>
+      <w:proofErr w:type="spellStart"/>
+      <w:r>
+        <w:rPr>
+          <w:lang w:val="en-GB"/>
+        </w:rPr>
+        <w:t>теста</w:t>
+      </w:r>
+      <w:proofErr w:type="spellEnd"/>
+      <w:r>
+        <w:rPr>
+          <w:lang w:val="en-GB"/>
+        </w:rPr>
+        <w:t>)</w:t>
       </w:r>
       <w:r>
         <w:rPr>
@@ -1669,7 +2325,15 @@
         <w:jc w:val="both"/>
       </w:pPr>
       <w:r>
-        <w:t>* Тестовете са идентични и се припокриват! Трябва да помислим как да ги разпишем, за да няма дуплициране.</w:t>
+        <w:t xml:space="preserve">* Тестовете са идентични и се припокриват! Трябва да помислим как да ги разпишем, за да няма </w:t>
+      </w:r>
+      <w:proofErr w:type="spellStart"/>
+      <w:r>
+        <w:t>дуплициране</w:t>
+      </w:r>
+      <w:proofErr w:type="spellEnd"/>
+      <w:r>
+        <w:t>.</w:t>
       </w:r>
     </w:p>
     <w:p>
@@ -1835,11 +2499,19 @@
         </w:numPr>
         <w:jc w:val="both"/>
       </w:pPr>
-      <w:r>
-        <w:rPr>
-          <w:lang w:val="en-GB"/>
-        </w:rPr>
-        <w:t xml:space="preserve">Softuni blog </w:t>
+      <w:proofErr w:type="spellStart"/>
+      <w:r>
+        <w:rPr>
+          <w:lang w:val="en-GB"/>
+        </w:rPr>
+        <w:t>Softuni</w:t>
+      </w:r>
+      <w:proofErr w:type="spellEnd"/>
+      <w:r>
+        <w:rPr>
+          <w:lang w:val="en-GB"/>
+        </w:rPr>
+        <w:t xml:space="preserve"> blog </w:t>
       </w:r>
       <w:r>
         <w:rPr>
@@ -1954,11 +2626,187 @@
           <w:lang w:val="en-GB"/>
         </w:rPr>
       </w:pPr>
-      <w:r>
-        <w:rPr>
-          <w:lang w:val="en-GB"/>
-        </w:rPr>
-        <w:t>Кликването на всеки един линк дали води към желаната страница (4 сравнително лесни теста)</w:t>
+      <w:proofErr w:type="spellStart"/>
+      <w:r>
+        <w:rPr>
+          <w:lang w:val="en-GB"/>
+        </w:rPr>
+        <w:t>Кликването</w:t>
+      </w:r>
+      <w:proofErr w:type="spellEnd"/>
+      <w:r>
+        <w:rPr>
+          <w:lang w:val="en-GB"/>
+        </w:rPr>
+        <w:t xml:space="preserve"> </w:t>
+      </w:r>
+      <w:proofErr w:type="spellStart"/>
+      <w:r>
+        <w:rPr>
+          <w:lang w:val="en-GB"/>
+        </w:rPr>
+        <w:t>на</w:t>
+      </w:r>
+      <w:proofErr w:type="spellEnd"/>
+      <w:r>
+        <w:rPr>
+          <w:lang w:val="en-GB"/>
+        </w:rPr>
+        <w:t xml:space="preserve"> </w:t>
+      </w:r>
+      <w:proofErr w:type="spellStart"/>
+      <w:r>
+        <w:rPr>
+          <w:lang w:val="en-GB"/>
+        </w:rPr>
+        <w:t>всеки</w:t>
+      </w:r>
+      <w:proofErr w:type="spellEnd"/>
+      <w:r>
+        <w:rPr>
+          <w:lang w:val="en-GB"/>
+        </w:rPr>
+        <w:t xml:space="preserve"> </w:t>
+      </w:r>
+      <w:proofErr w:type="spellStart"/>
+      <w:r>
+        <w:rPr>
+          <w:lang w:val="en-GB"/>
+        </w:rPr>
+        <w:t>един</w:t>
+      </w:r>
+      <w:proofErr w:type="spellEnd"/>
+      <w:r>
+        <w:rPr>
+          <w:lang w:val="en-GB"/>
+        </w:rPr>
+        <w:t xml:space="preserve"> </w:t>
+      </w:r>
+      <w:proofErr w:type="spellStart"/>
+      <w:r>
+        <w:rPr>
+          <w:lang w:val="en-GB"/>
+        </w:rPr>
+        <w:t>линк</w:t>
+      </w:r>
+      <w:proofErr w:type="spellEnd"/>
+      <w:r>
+        <w:rPr>
+          <w:lang w:val="en-GB"/>
+        </w:rPr>
+        <w:t xml:space="preserve"> </w:t>
+      </w:r>
+      <w:proofErr w:type="spellStart"/>
+      <w:r>
+        <w:rPr>
+          <w:lang w:val="en-GB"/>
+        </w:rPr>
+        <w:t>дали</w:t>
+      </w:r>
+      <w:proofErr w:type="spellEnd"/>
+      <w:r>
+        <w:rPr>
+          <w:lang w:val="en-GB"/>
+        </w:rPr>
+        <w:t xml:space="preserve"> </w:t>
+      </w:r>
+      <w:proofErr w:type="spellStart"/>
+      <w:r>
+        <w:rPr>
+          <w:lang w:val="en-GB"/>
+        </w:rPr>
+        <w:t>води</w:t>
+      </w:r>
+      <w:proofErr w:type="spellEnd"/>
+      <w:r>
+        <w:rPr>
+          <w:lang w:val="en-GB"/>
+        </w:rPr>
+        <w:t xml:space="preserve"> </w:t>
+      </w:r>
+      <w:proofErr w:type="spellStart"/>
+      <w:r>
+        <w:rPr>
+          <w:lang w:val="en-GB"/>
+        </w:rPr>
+        <w:t>към</w:t>
+      </w:r>
+      <w:proofErr w:type="spellEnd"/>
+      <w:r>
+        <w:rPr>
+          <w:lang w:val="en-GB"/>
+        </w:rPr>
+        <w:t xml:space="preserve"> </w:t>
+      </w:r>
+      <w:proofErr w:type="spellStart"/>
+      <w:r>
+        <w:rPr>
+          <w:lang w:val="en-GB"/>
+        </w:rPr>
+        <w:t>желаната</w:t>
+      </w:r>
+      <w:proofErr w:type="spellEnd"/>
+      <w:r>
+        <w:rPr>
+          <w:lang w:val="en-GB"/>
+        </w:rPr>
+        <w:t xml:space="preserve"> </w:t>
+      </w:r>
+      <w:proofErr w:type="spellStart"/>
+      <w:r>
+        <w:rPr>
+          <w:lang w:val="en-GB"/>
+        </w:rPr>
+        <w:t>страница</w:t>
+      </w:r>
+      <w:proofErr w:type="spellEnd"/>
+      <w:r>
+        <w:rPr>
+          <w:lang w:val="en-GB"/>
+        </w:rPr>
+        <w:t xml:space="preserve"> (4 </w:t>
+      </w:r>
+      <w:proofErr w:type="spellStart"/>
+      <w:r>
+        <w:rPr>
+          <w:lang w:val="en-GB"/>
+        </w:rPr>
+        <w:t>сравнително</w:t>
+      </w:r>
+      <w:proofErr w:type="spellEnd"/>
+      <w:r>
+        <w:rPr>
+          <w:lang w:val="en-GB"/>
+        </w:rPr>
+        <w:t xml:space="preserve"> </w:t>
+      </w:r>
+      <w:proofErr w:type="spellStart"/>
+      <w:r>
+        <w:rPr>
+          <w:lang w:val="en-GB"/>
+        </w:rPr>
+        <w:t>лесни</w:t>
+      </w:r>
+      <w:proofErr w:type="spellEnd"/>
+      <w:r>
+        <w:rPr>
+          <w:lang w:val="en-GB"/>
+        </w:rPr>
+        <w:t xml:space="preserve"> </w:t>
+      </w:r>
+      <w:proofErr w:type="spellStart"/>
+      <w:r>
+        <w:rPr>
+          <w:lang w:val="en-GB"/>
+        </w:rPr>
+        <w:t>теста</w:t>
+      </w:r>
+      <w:proofErr w:type="spellEnd"/>
+      <w:r>
+        <w:rPr>
+          <w:lang w:val="en-GB"/>
+        </w:rPr>
+        <w:t>)</w:t>
       </w:r>
       <w:r>
         <w:rPr>
@@ -2004,7 +2852,15 @@
         <w:jc w:val="both"/>
       </w:pPr>
       <w:r>
-        <w:t>* Тестовете са идентични и се припокриват! Трябва да помислим как да ги разпишем, за да няма дуплициране.</w:t>
+        <w:t xml:space="preserve">* Тестовете са идентични и се припокриват! Трябва да помислим как да ги разпишем, за да няма </w:t>
+      </w:r>
+      <w:proofErr w:type="spellStart"/>
+      <w:r>
+        <w:t>дуплициране</w:t>
+      </w:r>
+      <w:proofErr w:type="spellEnd"/>
+      <w:r>
+        <w:t>.</w:t>
       </w:r>
     </w:p>
     <w:p>
@@ -2058,7 +2914,15 @@
       </w:pPr>
       <w:r>
         <w:lastRenderedPageBreak/>
-        <w:t>След като потребителят е регистриран и логнат, стават активни още три опции/страници. Основната страница изглежда така (</w:t>
+        <w:t xml:space="preserve">След като потребителят е регистриран и </w:t>
+      </w:r>
+      <w:proofErr w:type="spellStart"/>
+      <w:r>
+        <w:t>логнат</w:t>
+      </w:r>
+      <w:proofErr w:type="spellEnd"/>
+      <w:r>
+        <w:t>, стават активни още три опции/страници. Основната страница изглежда така (</w:t>
       </w:r>
       <w:r>
         <w:t>Фиг.</w:t>
@@ -2086,12 +2950,21 @@
         </w:rPr>
         <w:t xml:space="preserve"> 7 </w:t>
       </w:r>
-      <w:r>
-        <w:rPr>
-          <w:i/>
-          <w:lang w:val="en-GB"/>
-        </w:rPr>
-        <w:t>Softuni blog</w:t>
+      <w:proofErr w:type="spellStart"/>
+      <w:r>
+        <w:rPr>
+          <w:i/>
+          <w:lang w:val="en-GB"/>
+        </w:rPr>
+        <w:t>Softuni</w:t>
+      </w:r>
+      <w:proofErr w:type="spellEnd"/>
+      <w:r>
+        <w:rPr>
+          <w:i/>
+          <w:lang w:val="en-GB"/>
+        </w:rPr>
+        <w:t xml:space="preserve"> blog</w:t>
       </w:r>
       <w:r>
         <w:rPr>
@@ -2160,11 +3033,19 @@
         </w:numPr>
         <w:jc w:val="both"/>
       </w:pPr>
-      <w:r>
-        <w:rPr>
-          <w:lang w:val="en-GB"/>
-        </w:rPr>
-        <w:t xml:space="preserve">Softuni blog </w:t>
+      <w:proofErr w:type="spellStart"/>
+      <w:r>
+        <w:rPr>
+          <w:lang w:val="en-GB"/>
+        </w:rPr>
+        <w:t>Softuni</w:t>
+      </w:r>
+      <w:proofErr w:type="spellEnd"/>
+      <w:r>
+        <w:rPr>
+          <w:lang w:val="en-GB"/>
+        </w:rPr>
+        <w:t xml:space="preserve"> blog </w:t>
       </w:r>
       <w:r>
         <w:rPr>
@@ -2362,7 +3243,21 @@
         <w:rPr>
           <w:lang w:val="en-GB"/>
         </w:rPr>
-        <w:t>Hallo usermail!</w:t>
+        <w:t xml:space="preserve">Hallo </w:t>
+      </w:r>
+      <w:proofErr w:type="spellStart"/>
+      <w:r>
+        <w:rPr>
+          <w:lang w:val="en-GB"/>
+        </w:rPr>
+        <w:t>usermail</w:t>
+      </w:r>
+      <w:proofErr w:type="spellEnd"/>
+      <w:r>
+        <w:rPr>
+          <w:lang w:val="en-GB"/>
+        </w:rPr>
+        <w:t>!</w:t>
       </w:r>
       <w:r>
         <w:t xml:space="preserve"> </w:t>
@@ -2392,8 +3287,13 @@
         </w:rPr>
         <w:t xml:space="preserve">Log off – </w:t>
       </w:r>
-      <w:r>
-        <w:t>разлогва текущия потребител и води към основната страница (</w:t>
+      <w:proofErr w:type="spellStart"/>
+      <w:r>
+        <w:t>разлогва</w:t>
+      </w:r>
+      <w:proofErr w:type="spellEnd"/>
+      <w:r>
+        <w:t xml:space="preserve"> текущия потребител и води към основната страница (</w:t>
       </w:r>
       <w:r>
         <w:t>Фиг.</w:t>
@@ -2425,7 +3325,15 @@
     </w:p>
     <w:p>
       <w:r>
-        <w:t>* Тестовете са идентични и се припокриват! Трябва да помислим как да ги разпишем, за да няма дуплициране.</w:t>
+        <w:t xml:space="preserve">* Тестовете са идентични и се припокриват! Трябва да помислим как да ги разпишем, за да няма </w:t>
+      </w:r>
+      <w:proofErr w:type="spellStart"/>
+      <w:r>
+        <w:t>дуплициране</w:t>
+      </w:r>
+      <w:proofErr w:type="spellEnd"/>
+      <w:r>
+        <w:t>.</w:t>
       </w:r>
     </w:p>
     <w:p/>
@@ -2529,11 +3437,19 @@
         </w:numPr>
         <w:jc w:val="both"/>
       </w:pPr>
-      <w:r>
-        <w:rPr>
-          <w:lang w:val="en-GB"/>
-        </w:rPr>
-        <w:t xml:space="preserve">Softuni blog </w:t>
+      <w:proofErr w:type="spellStart"/>
+      <w:r>
+        <w:rPr>
+          <w:lang w:val="en-GB"/>
+        </w:rPr>
+        <w:t>Softuni</w:t>
+      </w:r>
+      <w:proofErr w:type="spellEnd"/>
+      <w:r>
+        <w:rPr>
+          <w:lang w:val="en-GB"/>
+        </w:rPr>
+        <w:t xml:space="preserve"> blog </w:t>
       </w:r>
       <w:r>
         <w:rPr>
@@ -2542,7 +3458,15 @@
         <w:t>–</w:t>
       </w:r>
       <w:r>
-        <w:t xml:space="preserve"> води към основната страница за логнат потребител (Фиг. 7);</w:t>
+        <w:t xml:space="preserve"> води към основната страница за </w:t>
+      </w:r>
+      <w:proofErr w:type="spellStart"/>
+      <w:r>
+        <w:t>логнат</w:t>
+      </w:r>
+      <w:proofErr w:type="spellEnd"/>
+      <w:r>
+        <w:t xml:space="preserve"> потребител (Фиг. 7);</w:t>
       </w:r>
     </w:p>
     <w:p>
@@ -2586,7 +3510,21 @@
         <w:rPr>
           <w:lang w:val="en-GB"/>
         </w:rPr>
-        <w:t>Hallo usermail!</w:t>
+        <w:t xml:space="preserve">Hallo </w:t>
+      </w:r>
+      <w:proofErr w:type="spellStart"/>
+      <w:r>
+        <w:rPr>
+          <w:lang w:val="en-GB"/>
+        </w:rPr>
+        <w:t>usermail</w:t>
+      </w:r>
+      <w:proofErr w:type="spellEnd"/>
+      <w:r>
+        <w:rPr>
+          <w:lang w:val="en-GB"/>
+        </w:rPr>
+        <w:t>!</w:t>
       </w:r>
       <w:r>
         <w:t xml:space="preserve"> </w:t>
@@ -2616,8 +3554,13 @@
         </w:rPr>
         <w:t xml:space="preserve">Log off – </w:t>
       </w:r>
-      <w:r>
-        <w:t>разлогва текущия потребител и води към основната страница (Фиг. 1);</w:t>
+      <w:proofErr w:type="spellStart"/>
+      <w:r>
+        <w:t>разлогва</w:t>
+      </w:r>
+      <w:proofErr w:type="spellEnd"/>
+      <w:r>
+        <w:t xml:space="preserve"> текущия потребител и води към основната страница (Фиг. 1);</w:t>
       </w:r>
     </w:p>
     <w:p>
@@ -2645,7 +3588,15 @@
         <w:t>–</w:t>
       </w:r>
       <w:r>
-        <w:t xml:space="preserve"> води към основната страница за логнат потребител (Фиг. 7);</w:t>
+        <w:t xml:space="preserve"> води към основната страница за </w:t>
+      </w:r>
+      <w:proofErr w:type="spellStart"/>
+      <w:r>
+        <w:t>логнат</w:t>
+      </w:r>
+      <w:proofErr w:type="spellEnd"/>
+      <w:r>
+        <w:t xml:space="preserve"> потребител (Фиг. 7);</w:t>
       </w:r>
     </w:p>
     <w:p>
@@ -2722,7 +3673,15 @@
     </w:p>
     <w:p>
       <w:r>
-        <w:t>* Тестовете са идентични и се припокриват! Трябва да помислим как да ги разпишем, за да няма дуплициране.</w:t>
+        <w:t xml:space="preserve">* Тестовете са идентични и се припокриват! Трябва да помислим как да ги разпишем, за да няма </w:t>
+      </w:r>
+      <w:proofErr w:type="spellStart"/>
+      <w:r>
+        <w:t>дуплициране</w:t>
+      </w:r>
+      <w:proofErr w:type="spellEnd"/>
+      <w:r>
+        <w:t>.</w:t>
       </w:r>
     </w:p>
     <w:p/>
@@ -2871,11 +3830,19 @@
         </w:numPr>
         <w:jc w:val="both"/>
       </w:pPr>
-      <w:r>
-        <w:rPr>
-          <w:lang w:val="en-GB"/>
-        </w:rPr>
-        <w:t xml:space="preserve">Softuni blog </w:t>
+      <w:proofErr w:type="spellStart"/>
+      <w:r>
+        <w:rPr>
+          <w:lang w:val="en-GB"/>
+        </w:rPr>
+        <w:t>Softuni</w:t>
+      </w:r>
+      <w:proofErr w:type="spellEnd"/>
+      <w:r>
+        <w:rPr>
+          <w:lang w:val="en-GB"/>
+        </w:rPr>
+        <w:t xml:space="preserve"> blog </w:t>
       </w:r>
       <w:r>
         <w:rPr>
@@ -2884,7 +3851,15 @@
         <w:t>–</w:t>
       </w:r>
       <w:r>
-        <w:t xml:space="preserve"> води към основната страница за логнат потребител (Фиг. 7);</w:t>
+        <w:t xml:space="preserve"> води към основната страница за </w:t>
+      </w:r>
+      <w:proofErr w:type="spellStart"/>
+      <w:r>
+        <w:t>логнат</w:t>
+      </w:r>
+      <w:proofErr w:type="spellEnd"/>
+      <w:r>
+        <w:t xml:space="preserve"> потребител (Фиг. 7);</w:t>
       </w:r>
     </w:p>
     <w:p>
@@ -2928,7 +3903,21 @@
         <w:rPr>
           <w:lang w:val="en-GB"/>
         </w:rPr>
-        <w:t>Hallo usermail!</w:t>
+        <w:t xml:space="preserve">Hallo </w:t>
+      </w:r>
+      <w:proofErr w:type="spellStart"/>
+      <w:r>
+        <w:rPr>
+          <w:lang w:val="en-GB"/>
+        </w:rPr>
+        <w:t>usermail</w:t>
+      </w:r>
+      <w:proofErr w:type="spellEnd"/>
+      <w:r>
+        <w:rPr>
+          <w:lang w:val="en-GB"/>
+        </w:rPr>
+        <w:t>!</w:t>
       </w:r>
       <w:r>
         <w:t xml:space="preserve"> </w:t>
@@ -2958,8 +3947,13 @@
         </w:rPr>
         <w:t xml:space="preserve">Log off – </w:t>
       </w:r>
-      <w:r>
-        <w:t>разлогва текущия потребител и води към основната страница (Фиг. 1);</w:t>
+      <w:proofErr w:type="spellStart"/>
+      <w:r>
+        <w:t>разлогва</w:t>
+      </w:r>
+      <w:proofErr w:type="spellEnd"/>
+      <w:r>
+        <w:t xml:space="preserve"> текущия потребител и води към основната страница (Фиг. 1);</w:t>
       </w:r>
     </w:p>
     <w:p>
@@ -3016,7 +4010,15 @@
     </w:p>
     <w:p>
       <w:r>
-        <w:t>* Тестовете са идентични и се припокриват! Трябва да помислим как да ги разпишем, за да няма дуплициране.</w:t>
+        <w:t xml:space="preserve">* Тестовете са идентични и се припокриват! Трябва да помислим как да ги разпишем, за да няма </w:t>
+      </w:r>
+      <w:proofErr w:type="spellStart"/>
+      <w:r>
+        <w:t>дуплициране</w:t>
+      </w:r>
+      <w:proofErr w:type="spellEnd"/>
+      <w:r>
+        <w:t>.</w:t>
       </w:r>
     </w:p>
     <w:p>
@@ -3165,11 +4167,19 @@
         </w:numPr>
         <w:jc w:val="both"/>
       </w:pPr>
-      <w:r>
-        <w:rPr>
-          <w:lang w:val="en-GB"/>
-        </w:rPr>
-        <w:t xml:space="preserve">Softuni blog </w:t>
+      <w:proofErr w:type="spellStart"/>
+      <w:r>
+        <w:rPr>
+          <w:lang w:val="en-GB"/>
+        </w:rPr>
+        <w:t>Softuni</w:t>
+      </w:r>
+      <w:proofErr w:type="spellEnd"/>
+      <w:r>
+        <w:rPr>
+          <w:lang w:val="en-GB"/>
+        </w:rPr>
+        <w:t xml:space="preserve"> blog </w:t>
       </w:r>
       <w:r>
         <w:rPr>
@@ -3178,7 +4188,15 @@
         <w:t>–</w:t>
       </w:r>
       <w:r>
-        <w:t xml:space="preserve"> води към основната страница за логнат потребител (Фиг. 7);</w:t>
+        <w:t xml:space="preserve"> води към основната страница за </w:t>
+      </w:r>
+      <w:proofErr w:type="spellStart"/>
+      <w:r>
+        <w:t>логнат</w:t>
+      </w:r>
+      <w:proofErr w:type="spellEnd"/>
+      <w:r>
+        <w:t xml:space="preserve"> потребител (Фиг. 7);</w:t>
       </w:r>
     </w:p>
     <w:p>
@@ -3222,7 +4240,21 @@
         <w:rPr>
           <w:lang w:val="en-GB"/>
         </w:rPr>
-        <w:t>Hallo usermail!</w:t>
+        <w:t xml:space="preserve">Hallo </w:t>
+      </w:r>
+      <w:proofErr w:type="spellStart"/>
+      <w:r>
+        <w:rPr>
+          <w:lang w:val="en-GB"/>
+        </w:rPr>
+        <w:t>usermail</w:t>
+      </w:r>
+      <w:proofErr w:type="spellEnd"/>
+      <w:r>
+        <w:rPr>
+          <w:lang w:val="en-GB"/>
+        </w:rPr>
+        <w:t>!</w:t>
       </w:r>
       <w:r>
         <w:t xml:space="preserve"> </w:t>
@@ -3252,8 +4284,13 @@
         </w:rPr>
         <w:t xml:space="preserve">Log off – </w:t>
       </w:r>
-      <w:r>
-        <w:t>разлогва текущия потребител и води към основната страница (Фиг. 1);</w:t>
+      <w:proofErr w:type="spellStart"/>
+      <w:r>
+        <w:t>разлогва</w:t>
+      </w:r>
+      <w:proofErr w:type="spellEnd"/>
+      <w:r>
+        <w:t xml:space="preserve"> текущия потребител и води към основната страница (Фиг. 1);</w:t>
       </w:r>
     </w:p>
     <w:p>
@@ -3327,7 +4364,15 @@
     </w:p>
     <w:p>
       <w:r>
-        <w:t>* Тестовете са идентични и се припокриват! Трябва да помислим как да ги разпишем, за да няма дуплициране.</w:t>
+        <w:t xml:space="preserve">* Тестовете са идентични и се припокриват! Трябва да помислим как да ги разпишем, за да няма </w:t>
+      </w:r>
+      <w:proofErr w:type="spellStart"/>
+      <w:r>
+        <w:t>дуплициране</w:t>
+      </w:r>
+      <w:proofErr w:type="spellEnd"/>
+      <w:r>
+        <w:t>.</w:t>
       </w:r>
     </w:p>
     <w:p/>
@@ -3396,7 +4441,15 @@
       </w:pPr>
       <w:r>
         <w:lastRenderedPageBreak/>
-        <w:t>След като потребителят е регистриран, логнат и добавил статия, стават активни опции/страници със статии. Основната страница изглежда така (Фиг. 11):</w:t>
+        <w:t xml:space="preserve">След като потребителят е регистриран, </w:t>
+      </w:r>
+      <w:proofErr w:type="spellStart"/>
+      <w:r>
+        <w:t>логнат</w:t>
+      </w:r>
+      <w:proofErr w:type="spellEnd"/>
+      <w:r>
+        <w:t xml:space="preserve"> и добавил статия, стават активни опции/страници със статии. Основната страница изглежда така (Фиг. 11):</w:t>
       </w:r>
     </w:p>
     <w:p>
@@ -3479,11 +4532,19 @@
         </w:numPr>
         <w:jc w:val="both"/>
       </w:pPr>
-      <w:r>
-        <w:rPr>
-          <w:lang w:val="en-GB"/>
-        </w:rPr>
-        <w:t xml:space="preserve">Softuni blog </w:t>
+      <w:proofErr w:type="spellStart"/>
+      <w:r>
+        <w:rPr>
+          <w:lang w:val="en-GB"/>
+        </w:rPr>
+        <w:t>Softuni</w:t>
+      </w:r>
+      <w:proofErr w:type="spellEnd"/>
+      <w:r>
+        <w:rPr>
+          <w:lang w:val="en-GB"/>
+        </w:rPr>
+        <w:t xml:space="preserve"> blog </w:t>
       </w:r>
       <w:r>
         <w:rPr>
@@ -3639,7 +4700,21 @@
         <w:rPr>
           <w:lang w:val="en-GB"/>
         </w:rPr>
-        <w:t>Hallo usermail!</w:t>
+        <w:t xml:space="preserve">Hallo </w:t>
+      </w:r>
+      <w:proofErr w:type="spellStart"/>
+      <w:r>
+        <w:rPr>
+          <w:lang w:val="en-GB"/>
+        </w:rPr>
+        <w:t>usermail</w:t>
+      </w:r>
+      <w:proofErr w:type="spellEnd"/>
+      <w:r>
+        <w:rPr>
+          <w:lang w:val="en-GB"/>
+        </w:rPr>
+        <w:t>!</w:t>
       </w:r>
       <w:r>
         <w:t xml:space="preserve"> </w:t>
@@ -3669,8 +4744,13 @@
         </w:rPr>
         <w:t xml:space="preserve">Log off – </w:t>
       </w:r>
-      <w:r>
-        <w:t>разлогва текущия потребител и води към основната страница (Фиг. 1).</w:t>
+      <w:proofErr w:type="spellStart"/>
+      <w:r>
+        <w:t>разлогва</w:t>
+      </w:r>
+      <w:proofErr w:type="spellEnd"/>
+      <w:r>
+        <w:t xml:space="preserve"> текущия потребител и води към основната страница (Фиг. 1).</w:t>
       </w:r>
     </w:p>
     <w:p>
@@ -3696,7 +4776,15 @@
     </w:p>
     <w:p>
       <w:r>
-        <w:t>* Тестовете са идентични и се припокриват! Трябва да помислим как да ги разпишем, за да няма дуплициране.</w:t>
+        <w:t xml:space="preserve">* Тестовете са идентични и се припокриват! Трябва да помислим как да ги разпишем, за да няма </w:t>
+      </w:r>
+      <w:proofErr w:type="spellStart"/>
+      <w:r>
+        <w:t>дуплициране</w:t>
+      </w:r>
+      <w:proofErr w:type="spellEnd"/>
+      <w:r>
+        <w:t>.</w:t>
       </w:r>
     </w:p>
     <w:p/>
@@ -3777,11 +4865,19 @@
         </w:numPr>
         <w:jc w:val="both"/>
       </w:pPr>
-      <w:r>
-        <w:rPr>
-          <w:lang w:val="en-GB"/>
-        </w:rPr>
-        <w:t xml:space="preserve">Softuni blog </w:t>
+      <w:proofErr w:type="spellStart"/>
+      <w:r>
+        <w:rPr>
+          <w:lang w:val="en-GB"/>
+        </w:rPr>
+        <w:t>Softuni</w:t>
+      </w:r>
+      <w:proofErr w:type="spellEnd"/>
+      <w:r>
+        <w:rPr>
+          <w:lang w:val="en-GB"/>
+        </w:rPr>
+        <w:t xml:space="preserve"> blog </w:t>
       </w:r>
       <w:r>
         <w:rPr>
@@ -3853,7 +4949,21 @@
         <w:rPr>
           <w:lang w:val="en-GB"/>
         </w:rPr>
-        <w:t>Hallo usermail!</w:t>
+        <w:t xml:space="preserve">Hallo </w:t>
+      </w:r>
+      <w:proofErr w:type="spellStart"/>
+      <w:r>
+        <w:rPr>
+          <w:lang w:val="en-GB"/>
+        </w:rPr>
+        <w:t>usermail</w:t>
+      </w:r>
+      <w:proofErr w:type="spellEnd"/>
+      <w:r>
+        <w:rPr>
+          <w:lang w:val="en-GB"/>
+        </w:rPr>
+        <w:t>!</w:t>
       </w:r>
       <w:r>
         <w:t xml:space="preserve"> </w:t>
@@ -3883,8 +4993,13 @@
         </w:rPr>
         <w:t xml:space="preserve">Log off – </w:t>
       </w:r>
-      <w:r>
-        <w:t>разлогва текущия потребител и води към основната страница (Фиг. 1);</w:t>
+      <w:proofErr w:type="spellStart"/>
+      <w:r>
+        <w:t>разлогва</w:t>
+      </w:r>
+      <w:proofErr w:type="spellEnd"/>
+      <w:r>
+        <w:t xml:space="preserve"> текущия потребител и води към основната страница (Фиг. 1);</w:t>
       </w:r>
     </w:p>
     <w:p>
@@ -3912,13 +5027,7 @@
         <w:t xml:space="preserve">– </w:t>
       </w:r>
       <w:r>
-        <w:t xml:space="preserve">води към Фиг. </w:t>
-      </w:r>
-      <w:r>
-        <w:t>13</w:t>
-      </w:r>
-      <w:r>
-        <w:t>;</w:t>
+        <w:t>води към Фиг. 13;</w:t>
       </w:r>
     </w:p>
     <w:p>
@@ -3946,13 +5055,7 @@
         <w:t xml:space="preserve">– </w:t>
       </w:r>
       <w:r>
-        <w:t xml:space="preserve">води към Фиг. </w:t>
-      </w:r>
-      <w:r>
-        <w:t>14</w:t>
-      </w:r>
-      <w:r>
-        <w:t>;</w:t>
+        <w:t>води към Фиг. 14;</w:t>
       </w:r>
     </w:p>
     <w:p>
@@ -4003,7 +5106,15 @@
     </w:p>
     <w:p>
       <w:r>
-        <w:t>* Тестовете са идентични и се припокриват! Трябва да помислим как да ги разпишем, за да няма дуплициране.</w:t>
+        <w:t xml:space="preserve">* Тестовете са идентични и се припокриват! Трябва да помислим как да ги разпишем, за да няма </w:t>
+      </w:r>
+      <w:proofErr w:type="spellStart"/>
+      <w:r>
+        <w:t>дуплициране</w:t>
+      </w:r>
+      <w:proofErr w:type="spellEnd"/>
+      <w:r>
+        <w:t>.</w:t>
       </w:r>
     </w:p>
     <w:p/>
@@ -4127,11 +5238,19 @@
         </w:numPr>
         <w:jc w:val="both"/>
       </w:pPr>
-      <w:r>
-        <w:rPr>
-          <w:lang w:val="en-GB"/>
-        </w:rPr>
-        <w:t xml:space="preserve">Softuni blog </w:t>
+      <w:proofErr w:type="spellStart"/>
+      <w:r>
+        <w:rPr>
+          <w:lang w:val="en-GB"/>
+        </w:rPr>
+        <w:t>Softuni</w:t>
+      </w:r>
+      <w:proofErr w:type="spellEnd"/>
+      <w:r>
+        <w:rPr>
+          <w:lang w:val="en-GB"/>
+        </w:rPr>
+        <w:t xml:space="preserve"> blog </w:t>
       </w:r>
       <w:r>
         <w:rPr>
@@ -4140,16 +5259,7 @@
         <w:t>–</w:t>
       </w:r>
       <w:r>
-        <w:t xml:space="preserve"> </w:t>
-      </w:r>
-      <w:r>
-        <w:t xml:space="preserve">води </w:t>
-      </w:r>
-      <w:r>
-        <w:t>към основната</w:t>
-      </w:r>
-      <w:r>
-        <w:t xml:space="preserve"> страница (Фиг. 11);</w:t>
+        <w:t xml:space="preserve"> води към основната страница (Фиг. 11);</w:t>
       </w:r>
     </w:p>
     <w:p>
@@ -4212,7 +5322,21 @@
         <w:rPr>
           <w:lang w:val="en-GB"/>
         </w:rPr>
-        <w:t>Hallo usermail!</w:t>
+        <w:t xml:space="preserve">Hallo </w:t>
+      </w:r>
+      <w:proofErr w:type="spellStart"/>
+      <w:r>
+        <w:rPr>
+          <w:lang w:val="en-GB"/>
+        </w:rPr>
+        <w:t>usermail</w:t>
+      </w:r>
+      <w:proofErr w:type="spellEnd"/>
+      <w:r>
+        <w:rPr>
+          <w:lang w:val="en-GB"/>
+        </w:rPr>
+        <w:t>!</w:t>
       </w:r>
       <w:r>
         <w:t xml:space="preserve"> </w:t>
@@ -4242,8 +5366,13 @@
         </w:rPr>
         <w:t xml:space="preserve">Log off – </w:t>
       </w:r>
-      <w:r>
-        <w:t>разлогва текущия потребител и води към основната страница (Фиг. 1);</w:t>
+      <w:proofErr w:type="spellStart"/>
+      <w:r>
+        <w:t>разлогва</w:t>
+      </w:r>
+      <w:proofErr w:type="spellEnd"/>
+      <w:r>
+        <w:t xml:space="preserve"> текущия потребител и води към основната страница (Фиг. 1);</w:t>
       </w:r>
     </w:p>
     <w:p>
@@ -4287,13 +5416,7 @@
         <w:rPr>
           <w:lang w:val="en-GB"/>
         </w:rPr>
-        <w:t>Cancel</w:t>
-      </w:r>
-      <w:r>
-        <w:rPr>
-          <w:lang w:val="en-GB"/>
-        </w:rPr>
-        <w:t xml:space="preserve"> – </w:t>
+        <w:t xml:space="preserve">Cancel – </w:t>
       </w:r>
       <w:r>
         <w:t>води към основната страница Фиг. 11.</w:t>
@@ -4317,10 +5440,7 @@
         <w:jc w:val="both"/>
       </w:pPr>
       <w:r>
-        <w:t>Кликването на всеки един линк дали води към желаната стран</w:t>
-      </w:r>
-      <w:r>
-        <w:t>ица (6 сравнително лесни теста);</w:t>
+        <w:t>Кликването на всеки един линк дали води към желаната страница (6 сравнително лесни теста);</w:t>
       </w:r>
     </w:p>
     <w:p>
@@ -4357,7 +5477,15 @@
     </w:p>
     <w:p>
       <w:r>
-        <w:t>* Тестовете са идентични и се припокриват! Трябва да помислим как да ги разпишем, за да няма дуплициране.</w:t>
+        <w:t xml:space="preserve">* Тестовете са идентични и се припокриват! Трябва да помислим как да ги разпишем, за да няма </w:t>
+      </w:r>
+      <w:proofErr w:type="spellStart"/>
+      <w:r>
+        <w:t>дуплициране</w:t>
+      </w:r>
+      <w:proofErr w:type="spellEnd"/>
+      <w:r>
+        <w:t>.</w:t>
       </w:r>
     </w:p>
     <w:p/>
@@ -4460,11 +5588,19 @@
         </w:numPr>
         <w:jc w:val="both"/>
       </w:pPr>
-      <w:r>
-        <w:rPr>
-          <w:lang w:val="en-GB"/>
-        </w:rPr>
-        <w:t xml:space="preserve">Softuni blog </w:t>
+      <w:proofErr w:type="spellStart"/>
+      <w:r>
+        <w:rPr>
+          <w:lang w:val="en-GB"/>
+        </w:rPr>
+        <w:t>Softuni</w:t>
+      </w:r>
+      <w:proofErr w:type="spellEnd"/>
+      <w:r>
+        <w:rPr>
+          <w:lang w:val="en-GB"/>
+        </w:rPr>
+        <w:t xml:space="preserve"> blog </w:t>
       </w:r>
       <w:r>
         <w:rPr>
@@ -4536,7 +5672,21 @@
         <w:rPr>
           <w:lang w:val="en-GB"/>
         </w:rPr>
-        <w:t>Hallo usermail!</w:t>
+        <w:t xml:space="preserve">Hallo </w:t>
+      </w:r>
+      <w:proofErr w:type="spellStart"/>
+      <w:r>
+        <w:rPr>
+          <w:lang w:val="en-GB"/>
+        </w:rPr>
+        <w:t>usermail</w:t>
+      </w:r>
+      <w:proofErr w:type="spellEnd"/>
+      <w:r>
+        <w:rPr>
+          <w:lang w:val="en-GB"/>
+        </w:rPr>
+        <w:t>!</w:t>
       </w:r>
       <w:r>
         <w:t xml:space="preserve"> </w:t>
@@ -4566,8 +5716,13 @@
         </w:rPr>
         <w:t xml:space="preserve">Log off – </w:t>
       </w:r>
-      <w:r>
-        <w:t>разлогва текущия потребител и води към основната страница (Фиг. 1);</w:t>
+      <w:proofErr w:type="spellStart"/>
+      <w:r>
+        <w:t>разлогва</w:t>
+      </w:r>
+      <w:proofErr w:type="spellEnd"/>
+      <w:r>
+        <w:t xml:space="preserve"> текущия потребител и води към основната страница (Фиг. 1);</w:t>
       </w:r>
     </w:p>
     <w:p>
@@ -4654,23 +5809,22 @@
         <w:t xml:space="preserve">1 </w:t>
       </w:r>
       <w:r>
-        <w:t>позит</w:t>
-      </w:r>
-      <w:r>
-        <w:t>ивен тест за изтриване</w:t>
-      </w:r>
-      <w:bookmarkStart w:id="0" w:name="_GoBack"/>
-      <w:bookmarkEnd w:id="0"/>
-      <w:r>
-        <w:t xml:space="preserve"> на статия.</w:t>
-      </w:r>
-    </w:p>
-    <w:p>
-      <w:r>
-        <w:t>* Тестовете са идентични и се припокриват! Трябва да помислим как да ги разпишем, за да няма дуплициране.</w:t>
-      </w:r>
-    </w:p>
-    <w:p/>
+        <w:t>позитивен тест за изтриване на статия.</w:t>
+      </w:r>
+    </w:p>
+    <w:p>
+      <w:r>
+        <w:t xml:space="preserve">* Тестовете са идентични и се припокриват! Трябва да помислим как да ги разпишем, за да няма </w:t>
+      </w:r>
+      <w:proofErr w:type="spellStart"/>
+      <w:r>
+        <w:t>дуплициране</w:t>
+      </w:r>
+      <w:proofErr w:type="spellEnd"/>
+      <w:r>
+        <w:t>.</w:t>
+      </w:r>
+    </w:p>
     <w:sectPr>
       <w:pgSz w:w="11906" w:h="16838"/>
       <w:pgMar w:top="1417" w:right="1417" w:bottom="1417" w:left="1417" w:header="708" w:footer="708" w:gutter="0"/>
@@ -5763,7 +6917,7 @@
 </file>
 
 <file path=customXml/itemProps1.xml><?xml version="1.0" encoding="utf-8"?>
-<ds:datastoreItem xmlns:ds="http://schemas.openxmlformats.org/officeDocument/2006/customXml" ds:itemID="{665AFAF3-9C4C-4F20-9CD4-48B5D88CA750}">
+<ds:datastoreItem xmlns:ds="http://schemas.openxmlformats.org/officeDocument/2006/customXml" ds:itemID="{312637D4-28DA-4F0A-941E-84A1ABAFE168}">
   <ds:schemaRefs>
     <ds:schemaRef ds:uri="http://schemas.openxmlformats.org/officeDocument/2006/bibliography"/>
   </ds:schemaRefs>

</xml_diff>